<commit_message>
Adding extra section about ahp
</commit_message>
<xml_diff>
--- a/SAiP/Module2/H5CloudArchitectualEvaluation/part2/DiscussionOfEvaluationMethod.docx
+++ b/SAiP/Module2/H5CloudArchitectualEvaluation/part2/DiscussionOfEvaluationMethod.docx
@@ -1,10 +1,10 @@
 
 <file path=word/document.xml><?xml version="1.0" encoding="utf-8"?>
-<w:document xmlns:wpc="http://schemas.microsoft.com/office/word/2010/wordprocessingCanvas" xmlns:mc="http://schemas.openxmlformats.org/markup-compatibility/2006" xmlns:o="urn:schemas-microsoft-com:office:office" xmlns:r="http://schemas.openxmlformats.org/officeDocument/2006/relationships" xmlns:m="http://schemas.openxmlformats.org/officeDocument/2006/math" xmlns:v="urn:schemas-microsoft-com:vml" xmlns:wp14="http://schemas.microsoft.com/office/word/2010/wordprocessingDrawing" xmlns:wp="http://schemas.openxmlformats.org/drawingml/2006/wordprocessingDrawing" xmlns:w10="urn:schemas-microsoft-com:office:word" xmlns:w="http://schemas.openxmlformats.org/wordprocessingml/2006/main" xmlns:w14="http://schemas.microsoft.com/office/word/2010/wordml" xmlns:wpg="http://schemas.microsoft.com/office/word/2010/wordprocessingGroup" xmlns:wpi="http://schemas.microsoft.com/office/word/2010/wordprocessingInk" xmlns:wne="http://schemas.microsoft.com/office/word/2006/wordml" xmlns:wps="http://schemas.microsoft.com/office/word/2010/wordprocessingShape" mc:Ignorable="w14 wp14">
+<w:document xmlns:ve="http://schemas.openxmlformats.org/markup-compatibility/2006" xmlns:o="urn:schemas-microsoft-com:office:office" xmlns:r="http://schemas.openxmlformats.org/officeDocument/2006/relationships" xmlns:m="http://schemas.openxmlformats.org/officeDocument/2006/math" xmlns:v="urn:schemas-microsoft-com:vml" xmlns:wp="http://schemas.openxmlformats.org/drawingml/2006/wordprocessingDrawing" xmlns:w10="urn:schemas-microsoft-com:office:word" xmlns:w="http://schemas.openxmlformats.org/wordprocessingml/2006/main" xmlns:wne="http://schemas.microsoft.com/office/word/2006/wordml">
   <w:body>
     <w:p>
       <w:pPr>
-        <w:pStyle w:val="Heading1"/>
+        <w:pStyle w:val="Overskrift1"/>
       </w:pPr>
       <w:r>
         <w:t>ATAM</w:t>
@@ -29,7 +29,7 @@
     </w:p>
     <w:p>
       <w:pPr>
-        <w:pStyle w:val="Heading1"/>
+        <w:pStyle w:val="Overskrift1"/>
       </w:pPr>
       <w:bookmarkStart w:id="0" w:name="_GoBack"/>
       <w:bookmarkEnd w:id="0"/>
@@ -47,7 +47,7 @@
     </w:p>
     <w:p>
       <w:pPr>
-        <w:pStyle w:val="Heading1"/>
+        <w:pStyle w:val="Overskrift1"/>
       </w:pPr>
       <w:r>
         <w:t>aSQA</w:t>
@@ -124,7 +124,7 @@
     </w:p>
     <w:p>
       <w:pPr>
-        <w:pStyle w:val="Heading1"/>
+        <w:pStyle w:val="Overskrift1"/>
       </w:pPr>
       <w:r>
         <w:t>TM12</w:t>
@@ -142,7 +142,7 @@
     </w:p>
     <w:p>
       <w:pPr>
-        <w:pStyle w:val="Heading1"/>
+        <w:pStyle w:val="Overskrift1"/>
       </w:pPr>
       <w:r>
         <w:lastRenderedPageBreak/>
@@ -164,7 +164,7 @@
     </w:p>
     <w:p>
       <w:pPr>
-        <w:pStyle w:val="Heading2"/>
+        <w:pStyle w:val="Overskrift2"/>
       </w:pPr>
       <w:r>
         <w:t>Anders</w:t>
@@ -175,12 +175,70 @@
         <w:spacing w:after="0"/>
       </w:pPr>
       <w:r>
-        <w:t>Da jeg arbejder i et lille firma er det nemt at tage diskussionerne i plenum når det er nødvendigt. Samtidig er der meget kort til kunderne, og sælger, projektleder, arkitekt og udvikler har derfor alle et indgående kendskab til business drivers og domænet. De største arkitektoniske udfordringer er nok at da det er så nemt at snakke sammen har man ofte en tendens til ikke at skrive noget ned. Samtidig kan det nemt ske at der justeres i prioriteringen på en dag til dag basis efter hvilken kunde der råber højest den dag, og det kan derfor være svært altid at holde business drivers for øje. Dette håndterer vi med status møder hvor vi gennemgår de brandslukningsopgaver der er, samt de arkitektoniske og udviklingsmæssige opgaver der vil blive udskudt af denne grund. Til tider kan en brandslukningsopgave udskydes ved at kunde simpelthen må leve med det, eller at der kan laves en midlertidig løsning (men her er det meget vigtigt at sikre at den senere bliver rettet – dette er en risk som man skal være bevidst om). Et andet issue er at da der er tale om high dependability SW/HW er vi meget forsigtige med at ændre i arkitekturen, og meget ofte bypasser man hellere et problem frem for at løse det korrekt, hvilket resulterer i code degeneration, hvilket sandsynligvis vil betyde et komplet redesign på et tidspunkt.</w:t>
-      </w:r>
-    </w:p>
-    <w:p>
-      <w:pPr>
-        <w:pStyle w:val="Heading2"/>
+        <w:t xml:space="preserve">Da jeg arbejder i et lille firma er det nemt at tage diskussionerne i plenum når det er nødvendigt. Samtidig er der meget kort til kunderne, og sælger, projektleder, arkitekt og udvikler har derfor alle et indgående kendskab til business drivers og domænet. De største arkitektoniske udfordringer er nok at da det er så nemt at snakke sammen har man ofte en tendens til ikke at skrive noget ned. Samtidig kan det nemt ske at der justeres i prioriteringen på en dag til dag basis efter hvilken kunde der råber højest den dag, og det kan derfor være svært altid at holde business drivers for øje. Dette håndterer vi med status møder hvor vi gennemgår de brandslukningsopgaver der er, samt de arkitektoniske og udviklingsmæssige opgaver der vil blive udskudt af denne grund. Til tider kan en brandslukningsopgave udskydes ved at kunde simpelthen må leve med det, eller at der kan laves en midlertidig løsning (men her er det meget vigtigt at sikre at den senere bliver rettet – dette er en risk som man skal være bevidst om). Et andet issue er at da der er tale om high dependability SW/HW er vi meget forsigtige med at ændre i arkitekturen, og meget ofte bypasser man hellere et problem frem for at løse det korrekt, hvilket resulterer i code degeneration, hvilket sandsynligvis vil betyde et komplet </w:t>
+      </w:r>
+      <w:proofErr w:type="spellStart"/>
+      <w:r>
+        <w:t>redesign</w:t>
+      </w:r>
+      <w:proofErr w:type="spellEnd"/>
+      <w:r>
+        <w:t xml:space="preserve"> på et tidspunkt.</w:t>
+      </w:r>
+    </w:p>
+    <w:p>
+      <w:pPr>
+        <w:spacing w:after="0"/>
+      </w:pPr>
+    </w:p>
+    <w:p>
+      <w:pPr>
+        <w:spacing w:after="0"/>
+      </w:pPr>
+      <w:r>
+        <w:t xml:space="preserve">Vi anvender derfor ikke struktureret arkitektur analyse metoder som ATAM, QAW eller </w:t>
+      </w:r>
+      <w:proofErr w:type="spellStart"/>
+      <w:r>
+        <w:t>aSQA</w:t>
+      </w:r>
+      <w:proofErr w:type="spellEnd"/>
+      <w:r>
+        <w:t xml:space="preserve">. Vi lægger til gengæld meget arbejde i at sikre de rigtige business drivers og </w:t>
+      </w:r>
+      <w:proofErr w:type="spellStart"/>
+      <w:r>
+        <w:t>quality</w:t>
+      </w:r>
+      <w:proofErr w:type="spellEnd"/>
+      <w:r>
+        <w:t xml:space="preserve"> </w:t>
+      </w:r>
+      <w:proofErr w:type="spellStart"/>
+      <w:r>
+        <w:t>attributes</w:t>
+      </w:r>
+      <w:proofErr w:type="spellEnd"/>
+      <w:r>
+        <w:t xml:space="preserve"> (dette har jeg fra modul 1 da jeg tog det), og kommunikere meget med kunden for at gennemgå krav, forventninger og scenarier. Jeg må dog indrømme at der ikke er nogen egentlig arkitektur evaluering. Det bliver højest til at jeg sætter mig ned og gennemgår mine diagrammer når kunde-basen ændre sig eller vi skal supportere en ny funktionalitet. Min arkitektur er ikke noget jeg deler med kunden, med undtagelse af de diagrammer omkring </w:t>
+      </w:r>
+      <w:proofErr w:type="spellStart"/>
+      <w:r>
+        <w:t>security</w:t>
+      </w:r>
+      <w:proofErr w:type="spellEnd"/>
+      <w:r>
+        <w:t xml:space="preserve"> som er påkrævet af datatilsynet i forbindelse med at være Databehandler for kommunen.</w:t>
+      </w:r>
+    </w:p>
+    <w:p>
+      <w:pPr>
+        <w:spacing w:after="0"/>
+      </w:pPr>
+    </w:p>
+    <w:p>
+      <w:pPr>
+        <w:pStyle w:val="Overskrift2"/>
       </w:pPr>
       <w:r>
         <w:t>M</w:t>
@@ -234,6 +292,7 @@
     </w:p>
     <w:p>
       <w:r>
+        <w:lastRenderedPageBreak/>
         <w:t xml:space="preserve">aSQA tror jeg at vi ville kunne bruges som informations kilde til styregrupperne da det er information der er let at bryde ned for ikke programøre. Det vil kunne være med til at belyse hvis et system har nogle trends gående i negativ retning. </w:t>
       </w:r>
     </w:p>
@@ -265,7 +324,7 @@
 </file>
 
 <file path=word/styles.xml><?xml version="1.0" encoding="utf-8"?>
-<w:styles xmlns:mc="http://schemas.openxmlformats.org/markup-compatibility/2006" xmlns:r="http://schemas.openxmlformats.org/officeDocument/2006/relationships" xmlns:w="http://schemas.openxmlformats.org/wordprocessingml/2006/main" xmlns:w14="http://schemas.microsoft.com/office/word/2010/wordml" mc:Ignorable="w14">
+<w:styles xmlns:r="http://schemas.openxmlformats.org/officeDocument/2006/relationships" xmlns:w="http://schemas.openxmlformats.org/wordprocessingml/2006/main">
   <w:docDefaults>
     <w:rPrDefault>
       <w:rPr>
@@ -425,11 +484,11 @@
     <w:qFormat/>
     <w:rsid w:val="004A670C"/>
   </w:style>
-  <w:style w:type="paragraph" w:styleId="Heading1">
+  <w:style w:type="paragraph" w:styleId="Overskrift1">
     <w:name w:val="heading 1"/>
     <w:basedOn w:val="Normal"/>
     <w:next w:val="Normal"/>
-    <w:link w:val="Heading1Char"/>
+    <w:link w:val="Overskrift1Tegn"/>
     <w:uiPriority w:val="9"/>
     <w:qFormat/>
     <w:rsid w:val="00E71DA7"/>
@@ -448,11 +507,11 @@
       <w:szCs w:val="28"/>
     </w:rPr>
   </w:style>
-  <w:style w:type="paragraph" w:styleId="Heading2">
+  <w:style w:type="paragraph" w:styleId="Overskrift2">
     <w:name w:val="heading 2"/>
     <w:basedOn w:val="Normal"/>
     <w:next w:val="Normal"/>
-    <w:link w:val="Heading2Char"/>
+    <w:link w:val="Overskrift2Tegn"/>
     <w:uiPriority w:val="9"/>
     <w:unhideWhenUsed/>
     <w:qFormat/>
@@ -472,17 +531,18 @@
       <w:szCs w:val="26"/>
     </w:rPr>
   </w:style>
-  <w:style w:type="character" w:default="1" w:styleId="DefaultParagraphFont">
+  <w:style w:type="character" w:default="1" w:styleId="Standardskrifttypeiafsnit">
     <w:name w:val="Default Paragraph Font"/>
     <w:uiPriority w:val="1"/>
     <w:semiHidden/>
     <w:unhideWhenUsed/>
   </w:style>
-  <w:style w:type="table" w:default="1" w:styleId="TableNormal">
+  <w:style w:type="table" w:default="1" w:styleId="Tabel-Normal">
     <w:name w:val="Normal Table"/>
     <w:uiPriority w:val="99"/>
     <w:semiHidden/>
     <w:unhideWhenUsed/>
+    <w:qFormat/>
     <w:tblPr>
       <w:tblInd w:w="0" w:type="dxa"/>
       <w:tblCellMar>
@@ -493,16 +553,16 @@
       </w:tblCellMar>
     </w:tblPr>
   </w:style>
-  <w:style w:type="numbering" w:default="1" w:styleId="NoList">
+  <w:style w:type="numbering" w:default="1" w:styleId="Ingenoversigt">
     <w:name w:val="No List"/>
     <w:uiPriority w:val="99"/>
     <w:semiHidden/>
     <w:unhideWhenUsed/>
   </w:style>
-  <w:style w:type="character" w:customStyle="1" w:styleId="Heading1Char">
-    <w:name w:val="Heading 1 Char"/>
-    <w:basedOn w:val="DefaultParagraphFont"/>
-    <w:link w:val="Heading1"/>
+  <w:style w:type="character" w:customStyle="1" w:styleId="Overskrift1Tegn">
+    <w:name w:val="Overskrift 1 Tegn"/>
+    <w:basedOn w:val="Standardskrifttypeiafsnit"/>
+    <w:link w:val="Overskrift1"/>
     <w:uiPriority w:val="9"/>
     <w:rsid w:val="00E71DA7"/>
     <w:rPr>
@@ -514,10 +574,10 @@
       <w:szCs w:val="28"/>
     </w:rPr>
   </w:style>
-  <w:style w:type="character" w:customStyle="1" w:styleId="Heading2Char">
-    <w:name w:val="Heading 2 Char"/>
-    <w:basedOn w:val="DefaultParagraphFont"/>
-    <w:link w:val="Heading2"/>
+  <w:style w:type="character" w:customStyle="1" w:styleId="Overskrift2Tegn">
+    <w:name w:val="Overskrift 2 Tegn"/>
+    <w:basedOn w:val="Standardskrifttypeiafsnit"/>
+    <w:link w:val="Overskrift2"/>
     <w:uiPriority w:val="9"/>
     <w:rsid w:val="00B76655"/>
     <w:rPr>

</xml_diff>